<commit_message>
Add: Support Delphi 2010 for EsVclCore package
</commit_message>
<xml_diff>
--- a/Doc/Install.docx
+++ b/Doc/Install.docx
@@ -66,7 +66,6 @@
         </w:rPr>
         <w:t>):</w:t>
       </w:r>
-      <w:bookmarkStart w:id="0" w:name="_GoBack"/>
       <w:r>
         <w:rPr>
           <w:noProof/>
@@ -74,8 +73,8 @@
         </w:rPr>
         <w:drawing>
           <wp:inline distT="0" distB="0" distL="0" distR="0" wp14:anchorId="279ACA40" wp14:editId="784DBEDB">
-            <wp:extent cx="4136690" cy="3452775"/>
-            <wp:effectExtent l="0" t="0" r="0" b="0"/>
+            <wp:extent cx="4075341" cy="3401568"/>
+            <wp:effectExtent l="0" t="0" r="1905" b="8890"/>
             <wp:docPr id="1" name="Рисунок 1" descr="C:\Users\-Error-\AppData\Local\Microsoft\Windows\INetCache\Content.Word\12.10.2015 9-34-48.png"/>
             <wp:cNvGraphicFramePr>
               <a:graphicFrameLocks xmlns:a="http://schemas.openxmlformats.org/drawingml/2006/main" noChangeAspect="1"/>
@@ -105,7 +104,7 @@
                   <pic:spPr bwMode="auto">
                     <a:xfrm>
                       <a:off x="0" y="0"/>
-                      <a:ext cx="4137396" cy="3453364"/>
+                      <a:ext cx="4079589" cy="3405114"/>
                     </a:xfrm>
                     <a:prstGeom prst="rect">
                       <a:avLst/>
@@ -121,7 +120,15 @@
           </wp:inline>
         </w:drawing>
       </w:r>
-      <w:bookmarkEnd w:id="0"/>
+    </w:p>
+    <w:p>
+      <w:pPr>
+        <w:pStyle w:val="a6"/>
+        <w:ind w:firstLine="360"/>
+        <w:rPr>
+          <w:lang w:val="en-US"/>
+        </w:rPr>
+      </w:pPr>
     </w:p>
     <w:p>
       <w:pPr>
@@ -138,7 +145,33 @@
         <w:rPr>
           <w:lang w:val="en-US"/>
         </w:rPr>
-        <w:t>Open package:</w:t>
+        <w:t xml:space="preserve">Open </w:t>
+      </w:r>
+      <w:r>
+        <w:rPr>
+          <w:lang w:val="en-US"/>
+        </w:rPr>
+        <w:t>Project Group “</w:t>
+      </w:r>
+      <w:proofErr w:type="spellStart"/>
+      <w:r>
+        <w:rPr>
+          <w:lang w:val="en-US"/>
+        </w:rPr>
+        <w:t>EsComponents</w:t>
+      </w:r>
+      <w:proofErr w:type="spellEnd"/>
+      <w:r>
+        <w:rPr>
+          <w:lang w:val="en-US"/>
+        </w:rPr>
+        <w:t>”</w:t>
+      </w:r>
+      <w:r>
+        <w:rPr>
+          <w:lang w:val="en-US"/>
+        </w:rPr>
+        <w:t>:</w:t>
       </w:r>
     </w:p>
     <w:p>
@@ -146,7 +179,8 @@
         <w:pStyle w:val="a6"/>
         <w:ind w:left="360"/>
         <w:rPr>
-          <w:lang w:val="en-US"/>
+          <w:noProof/>
+          <w:lang w:val="en-US" w:eastAsia="ru-RU"/>
         </w:rPr>
       </w:pPr>
       <w:r>
@@ -154,11 +188,156 @@
           <w:noProof/>
           <w:lang w:eastAsia="ru-RU"/>
         </w:rPr>
+        <w:pict>
+          <v:shapetype id="_x0000_t75" coordsize="21600,21600" o:spt="75" o:preferrelative="t" path="m@4@5l@4@11@9@11@9@5xe" filled="f" stroked="f">
+            <v:stroke joinstyle="miter"/>
+            <v:formulas>
+              <v:f eqn="if lineDrawn pixelLineWidth 0"/>
+              <v:f eqn="sum @0 1 0"/>
+              <v:f eqn="sum 0 0 @1"/>
+              <v:f eqn="prod @2 1 2"/>
+              <v:f eqn="prod @3 21600 pixelWidth"/>
+              <v:f eqn="prod @3 21600 pixelHeight"/>
+              <v:f eqn="sum @0 0 1"/>
+              <v:f eqn="prod @6 1 2"/>
+              <v:f eqn="prod @7 21600 pixelWidth"/>
+              <v:f eqn="sum @8 21600 0"/>
+              <v:f eqn="prod @7 21600 pixelHeight"/>
+              <v:f eqn="sum @10 21600 0"/>
+            </v:formulas>
+            <v:path o:extrusionok="f" gradientshapeok="t" o:connecttype="rect"/>
+            <o:lock v:ext="edit" aspectratio="t"/>
+          </v:shapetype>
+          <v:shape id="_x0000_i1025" type="#_x0000_t75" style="width:142.25pt;height:168.75pt">
+            <v:imagedata r:id="rId7" o:title="2.12.2015 0-45-56"/>
+          </v:shape>
+        </w:pict>
+      </w:r>
+    </w:p>
+    <w:p>
+      <w:pPr>
+        <w:pStyle w:val="a6"/>
+        <w:ind w:left="360"/>
+        <w:rPr>
+          <w:lang w:val="en-US"/>
+        </w:rPr>
+      </w:pPr>
+    </w:p>
+    <w:p>
+      <w:pPr>
+        <w:pStyle w:val="a6"/>
+        <w:numPr>
+          <w:ilvl w:val="0"/>
+          <w:numId w:val="4"/>
+        </w:numPr>
+        <w:rPr>
+          <w:lang w:val="en-US"/>
+        </w:rPr>
+      </w:pPr>
+      <w:r>
+        <w:rPr>
+          <w:lang w:val="en-US"/>
+        </w:rPr>
+        <w:t>Build “</w:t>
+      </w:r>
+      <w:proofErr w:type="spellStart"/>
+      <w:r>
+        <w:rPr>
+          <w:lang w:val="en-US"/>
+        </w:rPr>
+        <w:t>EsVclCore</w:t>
+      </w:r>
+      <w:proofErr w:type="spellEnd"/>
+      <w:r>
+        <w:rPr>
+          <w:lang w:val="en-US"/>
+        </w:rPr>
+        <w:t>”</w:t>
+      </w:r>
+      <w:r>
+        <w:rPr>
+          <w:lang w:val="en-US"/>
+        </w:rPr>
+        <w:t>:</w:t>
+      </w:r>
+    </w:p>
+    <w:p>
+      <w:pPr>
+        <w:pStyle w:val="a6"/>
+        <w:ind w:left="360"/>
+        <w:rPr>
+          <w:lang w:val="en-US"/>
+        </w:rPr>
+      </w:pPr>
+      <w:r>
+        <w:rPr>
+          <w:noProof/>
+          <w:lang w:eastAsia="ru-RU"/>
+        </w:rPr>
+        <w:pict>
+          <v:shape id="_x0000_i1026" type="#_x0000_t75" style="width:197pt;height:165.9pt">
+            <v:imagedata r:id="rId8" o:title="2.12.2015 0-46-55"/>
+          </v:shape>
+        </w:pict>
+      </w:r>
+    </w:p>
+    <w:p>
+      <w:pPr>
+        <w:pStyle w:val="a6"/>
+        <w:numPr>
+          <w:ilvl w:val="0"/>
+          <w:numId w:val="4"/>
+        </w:numPr>
+        <w:rPr>
+          <w:lang w:val="en-US"/>
+        </w:rPr>
+      </w:pPr>
+      <w:r>
+        <w:rPr>
+          <w:lang w:val="en-US"/>
+        </w:rPr>
+        <w:lastRenderedPageBreak/>
+        <w:t>Install “</w:t>
+      </w:r>
+      <w:proofErr w:type="spellStart"/>
+      <w:r>
+        <w:rPr>
+          <w:lang w:val="en-US"/>
+        </w:rPr>
+        <w:t>EsFreeVclComponents</w:t>
+      </w:r>
+      <w:proofErr w:type="spellEnd"/>
+      <w:r>
+        <w:rPr>
+          <w:lang w:val="en-US"/>
+        </w:rPr>
+        <w:t>”:</w:t>
+      </w:r>
+    </w:p>
+    <w:p>
+      <w:pPr>
+        <w:pStyle w:val="a6"/>
+        <w:ind w:left="360"/>
+        <w:rPr>
+          <w:lang w:val="en-US"/>
+        </w:rPr>
+      </w:pPr>
+      <w:r>
+        <w:rPr>
+          <w:lang w:val="en-US"/>
+        </w:rPr>
+        <w:t xml:space="preserve"> </w:t>
+      </w:r>
+      <w:r>
+        <w:rPr>
+          <w:noProof/>
+          <w:lang w:eastAsia="ru-RU"/>
+        </w:rPr>
         <w:drawing>
-          <wp:inline distT="0" distB="0" distL="0" distR="0" wp14:anchorId="573AFCDC" wp14:editId="54F4763A">
-            <wp:extent cx="1638358" cy="1858061"/>
-            <wp:effectExtent l="0" t="0" r="0" b="8890"/>
-            <wp:docPr id="2" name="Рисунок 2"/>
+          <wp:inline distT="0" distB="0" distL="0" distR="0" wp14:anchorId="16BE1B24" wp14:editId="1623E1A3">
+            <wp:extent cx="3054299" cy="2787092"/>
+            <wp:effectExtent l="0" t="0" r="0" b="0"/>
+            <wp:docPr id="4" name="Рисунок 4" descr="C:\Users\-Error-\AppData\Local\Microsoft\Windows\INetCache\Content.Word\2.12.2015 0-48-12.png"/>
             <wp:cNvGraphicFramePr>
               <a:graphicFrameLocks xmlns:a="http://schemas.openxmlformats.org/drawingml/2006/main" noChangeAspect="1"/>
             </wp:cNvGraphicFramePr>
@@ -166,23 +345,36 @@
               <a:graphicData uri="http://schemas.openxmlformats.org/drawingml/2006/picture">
                 <pic:pic xmlns:pic="http://schemas.openxmlformats.org/drawingml/2006/picture">
                   <pic:nvPicPr>
-                    <pic:cNvPr id="0" name=""/>
-                    <pic:cNvPicPr/>
+                    <pic:cNvPr id="0" name="Picture 7" descr="C:\Users\-Error-\AppData\Local\Microsoft\Windows\INetCache\Content.Word\2.12.2015 0-48-12.png"/>
+                    <pic:cNvPicPr>
+                      <a:picLocks noChangeAspect="1" noChangeArrowheads="1"/>
+                    </pic:cNvPicPr>
                   </pic:nvPicPr>
                   <pic:blipFill>
-                    <a:blip r:embed="rId7"/>
+                    <a:blip r:embed="rId9">
+                      <a:extLst>
+                        <a:ext uri="{28A0092B-C50C-407E-A947-70E740481C1C}">
+                          <a14:useLocalDpi xmlns:a14="http://schemas.microsoft.com/office/drawing/2010/main" val="0"/>
+                        </a:ext>
+                      </a:extLst>
+                    </a:blip>
+                    <a:srcRect/>
                     <a:stretch>
                       <a:fillRect/>
                     </a:stretch>
                   </pic:blipFill>
-                  <pic:spPr>
+                  <pic:spPr bwMode="auto">
                     <a:xfrm>
                       <a:off x="0" y="0"/>
-                      <a:ext cx="1640131" cy="1860072"/>
+                      <a:ext cx="3054367" cy="2787154"/>
                     </a:xfrm>
                     <a:prstGeom prst="rect">
                       <a:avLst/>
                     </a:prstGeom>
+                    <a:noFill/>
+                    <a:ln>
+                      <a:noFill/>
+                    </a:ln>
                   </pic:spPr>
                 </pic:pic>
               </a:graphicData>
@@ -194,70 +386,13 @@
     <w:p>
       <w:pPr>
         <w:pStyle w:val="a6"/>
-        <w:numPr>
-          <w:ilvl w:val="0"/>
-          <w:numId w:val="4"/>
-        </w:numPr>
-        <w:rPr>
-          <w:lang w:val="en-US"/>
-        </w:rPr>
-      </w:pPr>
-      <w:r>
-        <w:rPr>
-          <w:lang w:val="en-US"/>
-        </w:rPr>
-        <w:t>Install:</w:t>
-      </w:r>
-    </w:p>
-    <w:p>
-      <w:pPr>
-        <w:pStyle w:val="a6"/>
         <w:ind w:left="360"/>
         <w:rPr>
           <w:lang w:val="en-US"/>
         </w:rPr>
       </w:pPr>
-      <w:r>
-        <w:rPr>
-          <w:noProof/>
-          <w:lang w:eastAsia="ru-RU"/>
-        </w:rPr>
-        <w:drawing>
-          <wp:inline distT="0" distB="0" distL="0" distR="0" wp14:anchorId="58EC179F" wp14:editId="74530CB8">
-            <wp:extent cx="2374804" cy="2509113"/>
-            <wp:effectExtent l="0" t="0" r="6985" b="5715"/>
-            <wp:docPr id="3" name="Рисунок 3"/>
-            <wp:cNvGraphicFramePr>
-              <a:graphicFrameLocks xmlns:a="http://schemas.openxmlformats.org/drawingml/2006/main" noChangeAspect="1"/>
-            </wp:cNvGraphicFramePr>
-            <a:graphic xmlns:a="http://schemas.openxmlformats.org/drawingml/2006/main">
-              <a:graphicData uri="http://schemas.openxmlformats.org/drawingml/2006/picture">
-                <pic:pic xmlns:pic="http://schemas.openxmlformats.org/drawingml/2006/picture">
-                  <pic:nvPicPr>
-                    <pic:cNvPr id="0" name=""/>
-                    <pic:cNvPicPr/>
-                  </pic:nvPicPr>
-                  <pic:blipFill>
-                    <a:blip r:embed="rId8"/>
-                    <a:stretch>
-                      <a:fillRect/>
-                    </a:stretch>
-                  </pic:blipFill>
-                  <pic:spPr>
-                    <a:xfrm>
-                      <a:off x="0" y="0"/>
-                      <a:ext cx="2376979" cy="2511411"/>
-                    </a:xfrm>
-                    <a:prstGeom prst="rect">
-                      <a:avLst/>
-                    </a:prstGeom>
-                  </pic:spPr>
-                </pic:pic>
-              </a:graphicData>
-            </a:graphic>
-          </wp:inline>
-        </w:drawing>
-      </w:r>
+      <w:bookmarkStart w:id="0" w:name="_GoBack"/>
+      <w:bookmarkEnd w:id="0"/>
     </w:p>
     <w:p>
       <w:pPr>
@@ -275,6 +410,25 @@
           <w:lang w:val="en-US"/>
         </w:rPr>
         <w:t>Done!</w:t>
+      </w:r>
+    </w:p>
+    <w:p>
+      <w:pPr>
+        <w:pStyle w:val="a6"/>
+        <w:ind w:left="360"/>
+        <w:rPr>
+          <w:lang w:val="en-US"/>
+        </w:rPr>
+      </w:pPr>
+      <w:r>
+        <w:rPr>
+          <w:lang w:val="en-US"/>
+        </w:rPr>
+        <w:pict>
+          <v:shape id="_x0000_i1027" type="#_x0000_t75" style="width:219.45pt;height:129pt">
+            <v:imagedata r:id="rId10" o:title="2.12.2015 0-48-58"/>
+          </v:shape>
+        </w:pict>
       </w:r>
     </w:p>
     <w:sectPr>

</xml_diff>

<commit_message>
Separate to Runtime/Designtime, add hack for PNG properties
</commit_message>
<xml_diff>
--- a/Doc/Install.docx
+++ b/Doc/Install.docx
@@ -11,6 +11,8 @@
           <w:lang w:val="en-US"/>
         </w:rPr>
       </w:pPr>
+      <w:bookmarkStart w:id="0" w:name="_GoBack"/>
+      <w:bookmarkEnd w:id="0"/>
       <w:proofErr w:type="spellStart"/>
       <w:r>
         <w:rPr>
@@ -18,7 +20,15 @@
           <w:sz w:val="40"/>
           <w:lang w:val="en-US"/>
         </w:rPr>
-        <w:t>FreeEsVCLComponents</w:t>
+        <w:t>FreeEsVcl</w:t>
+      </w:r>
+      <w:r>
+        <w:rPr>
+          <w:color w:val="365F91" w:themeColor="accent1" w:themeShade="BF"/>
+          <w:sz w:val="40"/>
+          <w:lang w:val="en-US"/>
+        </w:rPr>
+        <w:t>Components</w:t>
       </w:r>
       <w:proofErr w:type="spellEnd"/>
     </w:p>
@@ -158,7 +168,25 @@
         <w:rPr>
           <w:lang w:val="en-US"/>
         </w:rPr>
-        <w:t>EsComponents</w:t>
+        <w:t>Free</w:t>
+      </w:r>
+      <w:r>
+        <w:rPr>
+          <w:lang w:val="en-US"/>
+        </w:rPr>
+        <w:t>Es</w:t>
+      </w:r>
+      <w:r>
+        <w:rPr>
+          <w:lang w:val="en-US"/>
+        </w:rPr>
+        <w:t>Vcl</w:t>
+      </w:r>
+      <w:r>
+        <w:rPr>
+          <w:lang w:val="en-US"/>
+        </w:rPr>
+        <w:t>Components</w:t>
       </w:r>
       <w:proofErr w:type="spellEnd"/>
       <w:r>
@@ -208,8 +236,8 @@
             <v:path o:extrusionok="f" gradientshapeok="t" o:connecttype="rect"/>
             <o:lock v:ext="edit" aspectratio="t"/>
           </v:shapetype>
-          <v:shape id="_x0000_i1025" type="#_x0000_t75" style="width:142.25pt;height:168.75pt">
-            <v:imagedata r:id="rId7" o:title="2.12.2015 0-45-56"/>
+          <v:shape id="_x0000_i1025" type="#_x0000_t75" style="width:121.55pt;height:191.8pt">
+            <v:imagedata r:id="rId7" o:title="4"/>
           </v:shape>
         </w:pict>
       </w:r>
@@ -274,70 +302,11 @@
           <w:noProof/>
           <w:lang w:eastAsia="ru-RU"/>
         </w:rPr>
-        <w:pict>
-          <v:shape id="_x0000_i1026" type="#_x0000_t75" style="width:197pt;height:165.9pt">
-            <v:imagedata r:id="rId8" o:title="2.12.2015 0-46-55"/>
-          </v:shape>
-        </w:pict>
-      </w:r>
-    </w:p>
-    <w:p>
-      <w:pPr>
-        <w:pStyle w:val="a6"/>
-        <w:numPr>
-          <w:ilvl w:val="0"/>
-          <w:numId w:val="4"/>
-        </w:numPr>
-        <w:rPr>
-          <w:lang w:val="en-US"/>
-        </w:rPr>
-      </w:pPr>
-      <w:r>
-        <w:rPr>
-          <w:lang w:val="en-US"/>
-        </w:rPr>
-        <w:lastRenderedPageBreak/>
-        <w:t>Install “</w:t>
-      </w:r>
-      <w:proofErr w:type="spellStart"/>
-      <w:r>
-        <w:rPr>
-          <w:lang w:val="en-US"/>
-        </w:rPr>
-        <w:t>EsFreeVclComponents</w:t>
-      </w:r>
-      <w:proofErr w:type="spellEnd"/>
-      <w:r>
-        <w:rPr>
-          <w:lang w:val="en-US"/>
-        </w:rPr>
-        <w:t>”:</w:t>
-      </w:r>
-    </w:p>
-    <w:p>
-      <w:pPr>
-        <w:pStyle w:val="a6"/>
-        <w:ind w:left="360"/>
-        <w:rPr>
-          <w:lang w:val="en-US"/>
-        </w:rPr>
-      </w:pPr>
-      <w:r>
-        <w:rPr>
-          <w:lang w:val="en-US"/>
-        </w:rPr>
-        <w:t xml:space="preserve"> </w:t>
-      </w:r>
-      <w:r>
-        <w:rPr>
-          <w:noProof/>
-          <w:lang w:eastAsia="ru-RU"/>
-        </w:rPr>
         <w:drawing>
-          <wp:inline distT="0" distB="0" distL="0" distR="0" wp14:anchorId="16BE1B24" wp14:editId="1623E1A3">
-            <wp:extent cx="3054299" cy="2787092"/>
-            <wp:effectExtent l="0" t="0" r="0" b="0"/>
-            <wp:docPr id="4" name="Рисунок 4" descr="C:\Users\-Error-\AppData\Local\Microsoft\Windows\INetCache\Content.Word\2.12.2015 0-48-12.png"/>
+          <wp:inline distT="0" distB="0" distL="0" distR="0" wp14:anchorId="7AE75E67" wp14:editId="191D89DC">
+            <wp:extent cx="2874645" cy="1177925"/>
+            <wp:effectExtent l="0" t="0" r="1905" b="3175"/>
+            <wp:docPr id="2" name="Рисунок 2" descr="C:\Users\-Error-\AppData\Local\Microsoft\Windows\INetCache\Content.Word\4.1.2016 23-9-2.png"/>
             <wp:cNvGraphicFramePr>
               <a:graphicFrameLocks xmlns:a="http://schemas.openxmlformats.org/drawingml/2006/main" noChangeAspect="1"/>
             </wp:cNvGraphicFramePr>
@@ -345,13 +314,13 @@
               <a:graphicData uri="http://schemas.openxmlformats.org/drawingml/2006/picture">
                 <pic:pic xmlns:pic="http://schemas.openxmlformats.org/drawingml/2006/picture">
                   <pic:nvPicPr>
-                    <pic:cNvPr id="0" name="Picture 7" descr="C:\Users\-Error-\AppData\Local\Microsoft\Windows\INetCache\Content.Word\2.12.2015 0-48-12.png"/>
+                    <pic:cNvPr id="0" name="Picture 11" descr="C:\Users\-Error-\AppData\Local\Microsoft\Windows\INetCache\Content.Word\4.1.2016 23-9-2.png"/>
                     <pic:cNvPicPr>
                       <a:picLocks noChangeAspect="1" noChangeArrowheads="1"/>
                     </pic:cNvPicPr>
                   </pic:nvPicPr>
                   <pic:blipFill>
-                    <a:blip r:embed="rId9">
+                    <a:blip r:embed="rId8">
                       <a:extLst>
                         <a:ext uri="{28A0092B-C50C-407E-A947-70E740481C1C}">
                           <a14:useLocalDpi xmlns:a14="http://schemas.microsoft.com/office/drawing/2010/main" val="0"/>
@@ -366,7 +335,7 @@
                   <pic:spPr bwMode="auto">
                     <a:xfrm>
                       <a:off x="0" y="0"/>
-                      <a:ext cx="3054367" cy="2787154"/>
+                      <a:ext cx="2874645" cy="1177925"/>
                     </a:xfrm>
                     <a:prstGeom prst="rect">
                       <a:avLst/>
@@ -382,6 +351,12 @@
           </wp:inline>
         </w:drawing>
       </w:r>
+      <w:r>
+        <w:rPr>
+          <w:lang w:val="en-US"/>
+        </w:rPr>
+        <w:t xml:space="preserve"> </w:t>
+      </w:r>
     </w:p>
     <w:p>
       <w:pPr>
@@ -391,8 +366,6 @@
           <w:lang w:val="en-US"/>
         </w:rPr>
       </w:pPr>
-      <w:bookmarkStart w:id="0" w:name="_GoBack"/>
-      <w:bookmarkEnd w:id="0"/>
     </w:p>
     <w:p>
       <w:pPr>
@@ -409,12 +382,75 @@
         <w:rPr>
           <w:lang w:val="en-US"/>
         </w:rPr>
-        <w:t>Done!</w:t>
+        <w:lastRenderedPageBreak/>
+        <w:t>Build “</w:t>
+      </w:r>
+      <w:proofErr w:type="spellStart"/>
+      <w:r>
+        <w:rPr>
+          <w:lang w:val="en-US"/>
+        </w:rPr>
+        <w:t>Free</w:t>
+      </w:r>
+      <w:r>
+        <w:rPr>
+          <w:lang w:val="en-US"/>
+        </w:rPr>
+        <w:t>Es</w:t>
+      </w:r>
+      <w:r>
+        <w:rPr>
+          <w:lang w:val="en-US"/>
+        </w:rPr>
+        <w:t>VclComponents</w:t>
+      </w:r>
+      <w:proofErr w:type="spellEnd"/>
+      <w:r>
+        <w:rPr>
+          <w:lang w:val="en-US"/>
+        </w:rPr>
+        <w:t>”:</w:t>
+      </w:r>
+      <w:r>
+        <w:rPr>
+          <w:lang w:val="en-US"/>
+        </w:rPr>
+        <w:t xml:space="preserve"> </w:t>
+      </w:r>
+      <w:r>
+        <w:rPr>
+          <w:noProof/>
+          <w:lang w:eastAsia="ru-RU"/>
+        </w:rPr>
+        <w:pict>
+          <v:shape id="_x0000_i1026" type="#_x0000_t75" style="width:323.15pt;height:196.4pt">
+            <v:imagedata r:id="rId9" o:title="4"/>
+          </v:shape>
+        </w:pict>
       </w:r>
     </w:p>
     <w:p>
       <w:pPr>
         <w:pStyle w:val="a6"/>
+        <w:numPr>
+          <w:ilvl w:val="0"/>
+          <w:numId w:val="4"/>
+        </w:numPr>
+        <w:rPr>
+          <w:lang w:val="en-US"/>
+        </w:rPr>
+      </w:pPr>
+      <w:r>
+        <w:rPr>
+          <w:noProof/>
+          <w:lang w:val="en-US" w:eastAsia="ru-RU"/>
+        </w:rPr>
+        <w:t>Install “FreeEsVclComponentsDesign”</w:t>
+      </w:r>
+    </w:p>
+    <w:p>
+      <w:pPr>
+        <w:pStyle w:val="a6"/>
         <w:ind w:left="360"/>
         <w:rPr>
           <w:lang w:val="en-US"/>
@@ -425,11 +461,163 @@
           <w:lang w:val="en-US"/>
         </w:rPr>
         <w:pict>
-          <v:shape id="_x0000_i1027" type="#_x0000_t75" style="width:219.45pt;height:129pt">
-            <v:imagedata r:id="rId10" o:title="2.12.2015 0-48-58"/>
+          <v:shape id="_x0000_i1027" type="#_x0000_t75" style="width:221.2pt;height:186.05pt">
+            <v:imagedata r:id="rId10" o:title="4"/>
           </v:shape>
         </w:pict>
       </w:r>
+    </w:p>
+    <w:p>
+      <w:pPr>
+        <w:pStyle w:val="a6"/>
+        <w:numPr>
+          <w:ilvl w:val="0"/>
+          <w:numId w:val="4"/>
+        </w:numPr>
+        <w:rPr>
+          <w:lang w:val="en-US"/>
+        </w:rPr>
+      </w:pPr>
+      <w:r>
+        <w:rPr>
+          <w:lang w:val="en-US"/>
+        </w:rPr>
+        <w:t>Done!</w:t>
+      </w:r>
+    </w:p>
+    <w:p>
+      <w:pPr>
+        <w:pStyle w:val="a6"/>
+        <w:ind w:left="360"/>
+        <w:rPr>
+          <w:lang w:val="en-US"/>
+        </w:rPr>
+      </w:pPr>
+      <w:r>
+        <w:rPr>
+          <w:lang w:val="en-US"/>
+        </w:rPr>
+        <w:pict>
+          <v:shape id="_x0000_i1028" type="#_x0000_t75" style="width:271.3pt;height:152.05pt">
+            <v:imagedata r:id="rId11" o:title="4"/>
+          </v:shape>
+        </w:pict>
+      </w:r>
+    </w:p>
+    <w:p>
+      <w:pPr>
+        <w:pStyle w:val="a6"/>
+        <w:ind w:left="360"/>
+        <w:rPr>
+          <w:lang w:val="en-US"/>
+        </w:rPr>
+      </w:pPr>
+    </w:p>
+    <w:p>
+      <w:pPr>
+        <w:pStyle w:val="a6"/>
+        <w:ind w:left="360"/>
+        <w:rPr>
+          <w:lang w:val="en-US"/>
+        </w:rPr>
+      </w:pPr>
+    </w:p>
+    <w:tbl>
+      <w:tblPr>
+        <w:tblStyle w:val="a7"/>
+        <w:tblW w:w="0" w:type="auto"/>
+        <w:tblLook w:val="04A0" w:firstRow="1" w:lastRow="0" w:firstColumn="1" w:lastColumn="0" w:noHBand="0" w:noVBand="1"/>
+      </w:tblPr>
+      <w:tblGrid>
+        <w:gridCol w:w="9571"/>
+      </w:tblGrid>
+      <w:tr>
+        <w:tc>
+          <w:tcPr>
+            <w:tcW w:w="9571" w:type="dxa"/>
+            <w:shd w:val="clear" w:color="auto" w:fill="E36C0A" w:themeFill="accent6" w:themeFillShade="BF"/>
+          </w:tcPr>
+          <w:p>
+            <w:pPr>
+              <w:rPr>
+                <w:b/>
+                <w:color w:val="FFFFFF" w:themeColor="background1"/>
+                <w:lang w:val="en-US"/>
+              </w:rPr>
+            </w:pPr>
+            <w:r>
+              <w:rPr>
+                <w:b/>
+                <w:color w:val="FFFFFF" w:themeColor="background1"/>
+                <w:lang w:val="en-US"/>
+              </w:rPr>
+              <w:t>WARNING:</w:t>
+            </w:r>
+          </w:p>
+          <w:p>
+            <w:pPr>
+              <w:rPr>
+                <w:b/>
+                <w:color w:val="C00000"/>
+                <w:lang w:val="en-US"/>
+              </w:rPr>
+            </w:pPr>
+            <w:r>
+              <w:rPr>
+                <w:b/>
+                <w:color w:val="FFFFFF" w:themeColor="background1"/>
+                <w:lang w:val="en-US"/>
+              </w:rPr>
+              <w:t xml:space="preserve">Activate </w:t>
+            </w:r>
+            <w:proofErr w:type="spellStart"/>
+            <w:r>
+              <w:rPr>
+                <w:b/>
+                <w:color w:val="FFFFFF" w:themeColor="background1"/>
+                <w:lang w:val="en-US"/>
+              </w:rPr>
+              <w:t>FixLoadPng</w:t>
+            </w:r>
+            <w:proofErr w:type="spellEnd"/>
+            <w:r>
+              <w:rPr>
+                <w:b/>
+                <w:color w:val="FFFFFF" w:themeColor="background1"/>
+                <w:lang w:val="en-US"/>
+              </w:rPr>
+              <w:t xml:space="preserve"> in "Source/FreeEsVclComponents.inc" if you are having problems downloading PNG images in the Design time, because of some installed packages (ex: </w:t>
+            </w:r>
+            <w:proofErr w:type="spellStart"/>
+            <w:r>
+              <w:rPr>
+                <w:b/>
+                <w:color w:val="FFFFFF" w:themeColor="background1"/>
+                <w:lang w:val="en-US"/>
+              </w:rPr>
+              <w:t>AlphaSkins</w:t>
+            </w:r>
+            <w:proofErr w:type="spellEnd"/>
+            <w:r>
+              <w:rPr>
+                <w:b/>
+                <w:color w:val="FFFFFF" w:themeColor="background1"/>
+                <w:lang w:val="en-US"/>
+              </w:rPr>
+              <w:t>)</w:t>
+            </w:r>
+          </w:p>
+        </w:tc>
+      </w:tr>
+    </w:tbl>
+    <w:p>
+      <w:pPr>
+        <w:rPr>
+          <w:b/>
+          <w:color w:val="C00000"/>
+          <w:lang w:val="en-US"/>
+        </w:rPr>
+      </w:pPr>
     </w:p>
     <w:sectPr>
       <w:pgSz w:w="11906" w:h="16838"/>
@@ -1039,6 +1227,32 @@
       <w:spacing w:after="0" w:line="240" w:lineRule="auto"/>
     </w:pPr>
   </w:style>
+  <w:style w:type="table" w:styleId="a7">
+    <w:name w:val="Table Grid"/>
+    <w:basedOn w:val="a1"/>
+    <w:uiPriority w:val="59"/>
+    <w:rsid w:val="008633EB"/>
+    <w:pPr>
+      <w:spacing w:after="0" w:line="240" w:lineRule="auto"/>
+    </w:pPr>
+    <w:tblPr>
+      <w:tblInd w:w="0" w:type="dxa"/>
+      <w:tblBorders>
+        <w:top w:val="single" w:sz="4" w:space="0" w:color="auto"/>
+        <w:left w:val="single" w:sz="4" w:space="0" w:color="auto"/>
+        <w:bottom w:val="single" w:sz="4" w:space="0" w:color="auto"/>
+        <w:right w:val="single" w:sz="4" w:space="0" w:color="auto"/>
+        <w:insideH w:val="single" w:sz="4" w:space="0" w:color="auto"/>
+        <w:insideV w:val="single" w:sz="4" w:space="0" w:color="auto"/>
+      </w:tblBorders>
+      <w:tblCellMar>
+        <w:top w:w="0" w:type="dxa"/>
+        <w:left w:w="108" w:type="dxa"/>
+        <w:bottom w:w="0" w:type="dxa"/>
+        <w:right w:w="108" w:type="dxa"/>
+      </w:tblCellMar>
+    </w:tblPr>
+  </w:style>
 </w:styles>
 </file>
 
@@ -1278,6 +1492,32 @@
     <w:pPr>
       <w:spacing w:after="0" w:line="240" w:lineRule="auto"/>
     </w:pPr>
+  </w:style>
+  <w:style w:type="table" w:styleId="a7">
+    <w:name w:val="Table Grid"/>
+    <w:basedOn w:val="a1"/>
+    <w:uiPriority w:val="59"/>
+    <w:rsid w:val="008633EB"/>
+    <w:pPr>
+      <w:spacing w:after="0" w:line="240" w:lineRule="auto"/>
+    </w:pPr>
+    <w:tblPr>
+      <w:tblInd w:w="0" w:type="dxa"/>
+      <w:tblBorders>
+        <w:top w:val="single" w:sz="4" w:space="0" w:color="auto"/>
+        <w:left w:val="single" w:sz="4" w:space="0" w:color="auto"/>
+        <w:bottom w:val="single" w:sz="4" w:space="0" w:color="auto"/>
+        <w:right w:val="single" w:sz="4" w:space="0" w:color="auto"/>
+        <w:insideH w:val="single" w:sz="4" w:space="0" w:color="auto"/>
+        <w:insideV w:val="single" w:sz="4" w:space="0" w:color="auto"/>
+      </w:tblBorders>
+      <w:tblCellMar>
+        <w:top w:w="0" w:type="dxa"/>
+        <w:left w:w="108" w:type="dxa"/>
+        <w:bottom w:w="0" w:type="dxa"/>
+        <w:right w:w="108" w:type="dxa"/>
+      </w:tblCellMar>
+    </w:tblPr>
   </w:style>
 </w:styles>
 </file>

</xml_diff>

<commit_message>
Version 2.0. Big update! Three new components, global refactoring.
</commit_message>
<xml_diff>
--- a/Doc/Install.docx
+++ b/Doc/Install.docx
@@ -11,8 +11,6 @@
           <w:lang w:val="en-US"/>
         </w:rPr>
       </w:pPr>
-      <w:bookmarkStart w:id="0" w:name="_GoBack"/>
-      <w:bookmarkEnd w:id="0"/>
       <w:proofErr w:type="spellStart"/>
       <w:r>
         <w:rPr>
@@ -168,25 +166,7 @@
         <w:rPr>
           <w:lang w:val="en-US"/>
         </w:rPr>
-        <w:t>Free</w:t>
-      </w:r>
-      <w:r>
-        <w:rPr>
-          <w:lang w:val="en-US"/>
-        </w:rPr>
-        <w:t>Es</w:t>
-      </w:r>
-      <w:r>
-        <w:rPr>
-          <w:lang w:val="en-US"/>
-        </w:rPr>
-        <w:t>Vcl</w:t>
-      </w:r>
-      <w:r>
-        <w:rPr>
-          <w:lang w:val="en-US"/>
-        </w:rPr>
-        <w:t>Components</w:t>
+        <w:t>ErrorSoftGroup</w:t>
       </w:r>
       <w:proofErr w:type="spellEnd"/>
       <w:r>
@@ -201,55 +181,6 @@
         </w:rPr>
         <w:t>:</w:t>
       </w:r>
-    </w:p>
-    <w:p>
-      <w:pPr>
-        <w:pStyle w:val="a6"/>
-        <w:ind w:left="360"/>
-        <w:rPr>
-          <w:noProof/>
-          <w:lang w:val="en-US" w:eastAsia="ru-RU"/>
-        </w:rPr>
-      </w:pPr>
-      <w:r>
-        <w:rPr>
-          <w:noProof/>
-          <w:lang w:eastAsia="ru-RU"/>
-        </w:rPr>
-        <w:pict>
-          <v:shapetype id="_x0000_t75" coordsize="21600,21600" o:spt="75" o:preferrelative="t" path="m@4@5l@4@11@9@11@9@5xe" filled="f" stroked="f">
-            <v:stroke joinstyle="miter"/>
-            <v:formulas>
-              <v:f eqn="if lineDrawn pixelLineWidth 0"/>
-              <v:f eqn="sum @0 1 0"/>
-              <v:f eqn="sum 0 0 @1"/>
-              <v:f eqn="prod @2 1 2"/>
-              <v:f eqn="prod @3 21600 pixelWidth"/>
-              <v:f eqn="prod @3 21600 pixelHeight"/>
-              <v:f eqn="sum @0 0 1"/>
-              <v:f eqn="prod @6 1 2"/>
-              <v:f eqn="prod @7 21600 pixelWidth"/>
-              <v:f eqn="sum @8 21600 0"/>
-              <v:f eqn="prod @7 21600 pixelHeight"/>
-              <v:f eqn="sum @10 21600 0"/>
-            </v:formulas>
-            <v:path o:extrusionok="f" gradientshapeok="t" o:connecttype="rect"/>
-            <o:lock v:ext="edit" aspectratio="t"/>
-          </v:shapetype>
-          <v:shape id="_x0000_i1025" type="#_x0000_t75" style="width:121.55pt;height:191.8pt">
-            <v:imagedata r:id="rId7" o:title="4"/>
-          </v:shape>
-        </w:pict>
-      </w:r>
-    </w:p>
-    <w:p>
-      <w:pPr>
-        <w:pStyle w:val="a6"/>
-        <w:ind w:left="360"/>
-        <w:rPr>
-          <w:lang w:val="en-US"/>
-        </w:rPr>
-      </w:pPr>
     </w:p>
     <w:p>
       <w:pPr>
@@ -259,54 +190,43 @@
           <w:numId w:val="4"/>
         </w:numPr>
         <w:rPr>
-          <w:lang w:val="en-US"/>
-        </w:rPr>
-      </w:pPr>
-      <w:r>
-        <w:rPr>
-          <w:lang w:val="en-US"/>
-        </w:rPr>
-        <w:t>Build “</w:t>
-      </w:r>
-      <w:proofErr w:type="spellStart"/>
-      <w:r>
-        <w:rPr>
-          <w:lang w:val="en-US"/>
-        </w:rPr>
-        <w:t>EsVclCore</w:t>
-      </w:r>
-      <w:proofErr w:type="spellEnd"/>
-      <w:r>
-        <w:rPr>
-          <w:lang w:val="en-US"/>
-        </w:rPr>
-        <w:t>”</w:t>
-      </w:r>
-      <w:r>
-        <w:rPr>
-          <w:lang w:val="en-US"/>
-        </w:rPr>
-        <w:t>:</w:t>
+          <w:noProof/>
+          <w:lang w:val="en-US" w:eastAsia="ru-RU"/>
+        </w:rPr>
+      </w:pPr>
+      <w:r>
+        <w:rPr>
+          <w:noProof/>
+          <w:lang w:val="en-US" w:eastAsia="ru-RU"/>
+        </w:rPr>
+        <w:t>Click “Build All”:</w:t>
       </w:r>
     </w:p>
     <w:p>
       <w:pPr>
         <w:pStyle w:val="a6"/>
-        <w:ind w:left="360"/>
-        <w:rPr>
-          <w:lang w:val="en-US"/>
-        </w:rPr>
-      </w:pPr>
+        <w:rPr>
+          <w:noProof/>
+          <w:lang w:val="en-US" w:eastAsia="ru-RU"/>
+        </w:rPr>
+      </w:pPr>
+      <w:r>
+        <w:rPr>
+          <w:noProof/>
+          <w:lang w:val="en-US" w:eastAsia="ru-RU"/>
+        </w:rPr>
+        <w:t xml:space="preserve"> </w:t>
+      </w:r>
       <w:r>
         <w:rPr>
           <w:noProof/>
           <w:lang w:eastAsia="ru-RU"/>
         </w:rPr>
         <w:drawing>
-          <wp:inline distT="0" distB="0" distL="0" distR="0" wp14:anchorId="7AE75E67" wp14:editId="191D89DC">
-            <wp:extent cx="2874645" cy="1177925"/>
-            <wp:effectExtent l="0" t="0" r="1905" b="3175"/>
-            <wp:docPr id="2" name="Рисунок 2" descr="C:\Users\-Error-\AppData\Local\Microsoft\Windows\INetCache\Content.Word\4.1.2016 23-9-2.png"/>
+          <wp:inline distT="0" distB="0" distL="0" distR="0" wp14:anchorId="24A2F8C7" wp14:editId="6B526797">
+            <wp:extent cx="2400300" cy="2409825"/>
+            <wp:effectExtent l="0" t="0" r="0" b="9525"/>
+            <wp:docPr id="3" name="Рисунок 3"/>
             <wp:cNvGraphicFramePr>
               <a:graphicFrameLocks xmlns:a="http://schemas.openxmlformats.org/drawingml/2006/main" noChangeAspect="1"/>
             </wp:cNvGraphicFramePr>
@@ -314,36 +234,23 @@
               <a:graphicData uri="http://schemas.openxmlformats.org/drawingml/2006/picture">
                 <pic:pic xmlns:pic="http://schemas.openxmlformats.org/drawingml/2006/picture">
                   <pic:nvPicPr>
-                    <pic:cNvPr id="0" name="Picture 11" descr="C:\Users\-Error-\AppData\Local\Microsoft\Windows\INetCache\Content.Word\4.1.2016 23-9-2.png"/>
-                    <pic:cNvPicPr>
-                      <a:picLocks noChangeAspect="1" noChangeArrowheads="1"/>
-                    </pic:cNvPicPr>
+                    <pic:cNvPr id="0" name=""/>
+                    <pic:cNvPicPr/>
                   </pic:nvPicPr>
                   <pic:blipFill>
-                    <a:blip r:embed="rId8">
-                      <a:extLst>
-                        <a:ext uri="{28A0092B-C50C-407E-A947-70E740481C1C}">
-                          <a14:useLocalDpi xmlns:a14="http://schemas.microsoft.com/office/drawing/2010/main" val="0"/>
-                        </a:ext>
-                      </a:extLst>
-                    </a:blip>
-                    <a:srcRect/>
+                    <a:blip r:embed="rId7"/>
                     <a:stretch>
                       <a:fillRect/>
                     </a:stretch>
                   </pic:blipFill>
-                  <pic:spPr bwMode="auto">
+                  <pic:spPr>
                     <a:xfrm>
                       <a:off x="0" y="0"/>
-                      <a:ext cx="2874645" cy="1177925"/>
+                      <a:ext cx="2400300" cy="2409825"/>
                     </a:xfrm>
                     <a:prstGeom prst="rect">
                       <a:avLst/>
                     </a:prstGeom>
-                    <a:noFill/>
-                    <a:ln>
-                      <a:noFill/>
-                    </a:ln>
                   </pic:spPr>
                 </pic:pic>
               </a:graphicData>
@@ -351,12 +258,6 @@
           </wp:inline>
         </w:drawing>
       </w:r>
-      <w:r>
-        <w:rPr>
-          <w:lang w:val="en-US"/>
-        </w:rPr>
-        <w:t xml:space="preserve"> </w:t>
-      </w:r>
     </w:p>
     <w:p>
       <w:pPr>
@@ -383,50 +284,74 @@
           <w:lang w:val="en-US"/>
         </w:rPr>
         <w:lastRenderedPageBreak/>
-        <w:t>Build “</w:t>
+        <w:t>Select  “</w:t>
       </w:r>
       <w:proofErr w:type="spellStart"/>
       <w:r>
         <w:rPr>
           <w:lang w:val="en-US"/>
         </w:rPr>
-        <w:t>Free</w:t>
-      </w:r>
-      <w:r>
-        <w:rPr>
-          <w:lang w:val="en-US"/>
-        </w:rPr>
-        <w:t>Es</w:t>
-      </w:r>
-      <w:r>
-        <w:rPr>
-          <w:lang w:val="en-US"/>
-        </w:rPr>
-        <w:t>VclComponents</w:t>
+        <w:t>EsVclComponentsDesign</w:t>
       </w:r>
       <w:proofErr w:type="spellEnd"/>
       <w:r>
         <w:rPr>
           <w:lang w:val="en-US"/>
         </w:rPr>
-        <w:t>”:</w:t>
-      </w:r>
-      <w:r>
-        <w:rPr>
-          <w:lang w:val="en-US"/>
-        </w:rPr>
-        <w:t xml:space="preserve"> </w:t>
+        <w:t>”</w:t>
+      </w:r>
+      <w:r>
+        <w:rPr>
+          <w:lang w:val="en-US"/>
+        </w:rPr>
+        <w:t xml:space="preserve"> and Click “Install</w:t>
+      </w:r>
+      <w:r>
+        <w:rPr>
+          <w:lang w:val="en-US"/>
+        </w:rPr>
+        <w:t>”</w:t>
       </w:r>
       <w:r>
         <w:rPr>
           <w:noProof/>
           <w:lang w:eastAsia="ru-RU"/>
         </w:rPr>
-        <w:pict>
-          <v:shape id="_x0000_i1026" type="#_x0000_t75" style="width:323.15pt;height:196.4pt">
-            <v:imagedata r:id="rId9" o:title="4"/>
-          </v:shape>
-        </w:pict>
+        <w:drawing>
+          <wp:inline distT="0" distB="0" distL="0" distR="0" wp14:anchorId="3A7F674D" wp14:editId="44AAB842">
+            <wp:extent cx="2981325" cy="2981325"/>
+            <wp:effectExtent l="0" t="0" r="9525" b="9525"/>
+            <wp:docPr id="4" name="Рисунок 4"/>
+            <wp:cNvGraphicFramePr>
+              <a:graphicFrameLocks xmlns:a="http://schemas.openxmlformats.org/drawingml/2006/main" noChangeAspect="1"/>
+            </wp:cNvGraphicFramePr>
+            <a:graphic xmlns:a="http://schemas.openxmlformats.org/drawingml/2006/main">
+              <a:graphicData uri="http://schemas.openxmlformats.org/drawingml/2006/picture">
+                <pic:pic xmlns:pic="http://schemas.openxmlformats.org/drawingml/2006/picture">
+                  <pic:nvPicPr>
+                    <pic:cNvPr id="0" name=""/>
+                    <pic:cNvPicPr/>
+                  </pic:nvPicPr>
+                  <pic:blipFill>
+                    <a:blip r:embed="rId8"/>
+                    <a:stretch>
+                      <a:fillRect/>
+                    </a:stretch>
+                  </pic:blipFill>
+                  <pic:spPr>
+                    <a:xfrm>
+                      <a:off x="0" y="0"/>
+                      <a:ext cx="2981325" cy="2981325"/>
+                    </a:xfrm>
+                    <a:prstGeom prst="rect">
+                      <a:avLst/>
+                    </a:prstGeom>
+                  </pic:spPr>
+                </pic:pic>
+              </a:graphicData>
+            </a:graphic>
+          </wp:inline>
+        </w:drawing>
       </w:r>
     </w:p>
     <w:p>
@@ -442,10 +367,9 @@
       </w:pPr>
       <w:r>
         <w:rPr>
-          <w:noProof/>
-          <w:lang w:val="en-US" w:eastAsia="ru-RU"/>
-        </w:rPr>
-        <w:t>Install “FreeEsVclComponentsDesign”</w:t>
+          <w:lang w:val="en-US"/>
+        </w:rPr>
+        <w:t>Done!</w:t>
       </w:r>
     </w:p>
     <w:p>
@@ -456,62 +380,17 @@
           <w:lang w:val="en-US"/>
         </w:rPr>
       </w:pPr>
-      <w:r>
-        <w:rPr>
-          <w:lang w:val="en-US"/>
-        </w:rPr>
-        <w:pict>
-          <v:shape id="_x0000_i1027" type="#_x0000_t75" style="width:221.2pt;height:186.05pt">
-            <v:imagedata r:id="rId10" o:title="4"/>
-          </v:shape>
-        </w:pict>
-      </w:r>
     </w:p>
     <w:p>
       <w:pPr>
         <w:pStyle w:val="a6"/>
-        <w:numPr>
-          <w:ilvl w:val="0"/>
-          <w:numId w:val="4"/>
-        </w:numPr>
-        <w:rPr>
-          <w:lang w:val="en-US"/>
-        </w:rPr>
-      </w:pPr>
-      <w:r>
-        <w:rPr>
-          <w:lang w:val="en-US"/>
-        </w:rPr>
-        <w:t>Done!</w:t>
-      </w:r>
-    </w:p>
-    <w:p>
-      <w:pPr>
-        <w:pStyle w:val="a6"/>
         <w:ind w:left="360"/>
         <w:rPr>
           <w:lang w:val="en-US"/>
         </w:rPr>
       </w:pPr>
-      <w:r>
-        <w:rPr>
-          <w:lang w:val="en-US"/>
-        </w:rPr>
-        <w:pict>
-          <v:shape id="_x0000_i1028" type="#_x0000_t75" style="width:271.3pt;height:152.05pt">
-            <v:imagedata r:id="rId11" o:title="4"/>
-          </v:shape>
-        </w:pict>
-      </w:r>
-    </w:p>
-    <w:p>
-      <w:pPr>
-        <w:pStyle w:val="a6"/>
-        <w:ind w:left="360"/>
-        <w:rPr>
-          <w:lang w:val="en-US"/>
-        </w:rPr>
-      </w:pPr>
+      <w:bookmarkStart w:id="0" w:name="_GoBack"/>
+      <w:bookmarkEnd w:id="0"/>
     </w:p>
     <w:p>
       <w:pPr>
@@ -806,7 +685,7 @@
   <w:abstractNum w:abstractNumId="2">
     <w:nsid w:val="4C6D3B1C"/>
     <w:multiLevelType w:val="hybridMultilevel"/>
-    <w:tmpl w:val="4B52EC7C"/>
+    <w:tmpl w:val="A3047F6C"/>
     <w:lvl w:ilvl="0" w:tplc="0419000F">
       <w:start w:val="1"/>
       <w:numFmt w:val="decimal"/>

</xml_diff>